<commit_message>
Kenan sounds like gayfan and that is crazy cause im so lazy loool
</commit_message>
<xml_diff>
--- a/Dokumentationsvorlage-Mobile-App.200.docx
+++ b/Dokumentationsvorlage-Mobile-App.200.docx
@@ -2481,16 +2481,7 @@
                 <w:rFonts w:eastAsia="Calibri" w:cs="Times New Roman"/>
                 <w:highlight w:val="yellow"/>
               </w:rPr>
-              <w:t xml:space="preserve"> Der Record Button</w:t>
-            </w:r>
-            <w:bookmarkStart w:id="6" w:name="_GoBack"/>
-            <w:bookmarkEnd w:id="6"/>
-            <w:r>
-              <w:rPr>
-                <w:rFonts w:eastAsia="Calibri" w:cs="Times New Roman"/>
-                <w:highlight w:val="yellow"/>
-              </w:rPr>
-              <w:t xml:space="preserve"> kann nicht gedrückt werden.</w:t>
+              <w:t xml:space="preserve"> Der Record Button kann nicht gedrückt werden.</w:t>
             </w:r>
           </w:p>
         </w:tc>
@@ -2830,6 +2821,827 @@
         </w:rPr>
       </w:pPr>
     </w:p>
+    <w:p>
+      <w:pPr>
+        <w:spacing w:after="200"/>
+        <w:rPr>
+          <w:rFonts w:eastAsia="Calibri" w:cs="Times New Roman"/>
+        </w:rPr>
+      </w:pPr>
+    </w:p>
+    <w:tbl>
+      <w:tblPr>
+        <w:tblStyle w:val="BbcTabellesthetisch"/>
+        <w:tblW w:w="0" w:type="auto"/>
+        <w:tblLook w:val="04A0" w:firstRow="1" w:lastRow="0" w:firstColumn="1" w:lastColumn="0" w:noHBand="0" w:noVBand="1"/>
+      </w:tblPr>
+      <w:tblGrid>
+        <w:gridCol w:w="2268"/>
+        <w:gridCol w:w="7370"/>
+      </w:tblGrid>
+      <w:tr>
+        <w:trPr>
+          <w:cnfStyle w:val="100000000000" w:firstRow="1" w:lastRow="0" w:firstColumn="0" w:lastColumn="0" w:oddVBand="0" w:evenVBand="0" w:oddHBand="0" w:evenHBand="0" w:firstRowFirstColumn="0" w:firstRowLastColumn="0" w:lastRowFirstColumn="0" w:lastRowLastColumn="0"/>
+        </w:trPr>
+        <w:tc>
+          <w:tcPr>
+            <w:cnfStyle w:val="001000000000" w:firstRow="0" w:lastRow="0" w:firstColumn="1" w:lastColumn="0" w:oddVBand="0" w:evenVBand="0" w:oddHBand="0" w:evenHBand="0" w:firstRowFirstColumn="0" w:firstRowLastColumn="0" w:lastRowFirstColumn="0" w:lastRowLastColumn="0"/>
+            <w:tcW w:w="2268" w:type="dxa"/>
+          </w:tcPr>
+          <w:p>
+            <w:r>
+              <w:lastRenderedPageBreak/>
+              <w:t>Abschnitt</w:t>
+            </w:r>
+          </w:p>
+        </w:tc>
+        <w:tc>
+          <w:tcPr>
+            <w:tcW w:w="7370" w:type="dxa"/>
+          </w:tcPr>
+          <w:p>
+            <w:pPr>
+              <w:cnfStyle w:val="100000000000" w:firstRow="1" w:lastRow="0" w:firstColumn="0" w:lastColumn="0" w:oddVBand="0" w:evenVBand="0" w:oddHBand="0" w:evenHBand="0" w:firstRowFirstColumn="0" w:firstRowLastColumn="0" w:lastRowFirstColumn="0" w:lastRowLastColumn="0"/>
+            </w:pPr>
+            <w:r>
+              <w:t>Innhalt</w:t>
+            </w:r>
+          </w:p>
+        </w:tc>
+      </w:tr>
+      <w:tr>
+        <w:tblPrEx>
+          <w:tblCellMar>
+            <w:top w:w="85" w:type="dxa"/>
+            <w:bottom w:w="85" w:type="dxa"/>
+          </w:tblCellMar>
+        </w:tblPrEx>
+        <w:trPr>
+          <w:cnfStyle w:val="000000100000" w:firstRow="0" w:lastRow="0" w:firstColumn="0" w:lastColumn="0" w:oddVBand="0" w:evenVBand="0" w:oddHBand="1" w:evenHBand="0" w:firstRowFirstColumn="0" w:firstRowLastColumn="0" w:lastRowFirstColumn="0" w:lastRowLastColumn="0"/>
+        </w:trPr>
+        <w:tc>
+          <w:tcPr>
+            <w:cnfStyle w:val="001000000000" w:firstRow="0" w:lastRow="0" w:firstColumn="1" w:lastColumn="0" w:oddVBand="0" w:evenVBand="0" w:oddHBand="0" w:evenHBand="0" w:firstRowFirstColumn="0" w:firstRowLastColumn="0" w:lastRowFirstColumn="0" w:lastRowLastColumn="0"/>
+            <w:tcW w:w="2268" w:type="dxa"/>
+          </w:tcPr>
+          <w:p>
+            <w:r>
+              <w:t>ID</w:t>
+            </w:r>
+          </w:p>
+        </w:tc>
+        <w:tc>
+          <w:tcPr>
+            <w:tcW w:w="7370" w:type="dxa"/>
+          </w:tcPr>
+          <w:p>
+            <w:pPr>
+              <w:spacing w:after="200"/>
+              <w:cnfStyle w:val="000000100000" w:firstRow="0" w:lastRow="0" w:firstColumn="0" w:lastColumn="0" w:oddVBand="0" w:evenVBand="0" w:oddHBand="1" w:evenHBand="0" w:firstRowFirstColumn="0" w:firstRowLastColumn="0" w:lastRowFirstColumn="0" w:lastRowLastColumn="0"/>
+              <w:rPr>
+                <w:rFonts w:eastAsia="Calibri" w:cs="Times New Roman"/>
+                <w:highlight w:val="yellow"/>
+              </w:rPr>
+            </w:pPr>
+            <w:r>
+              <w:rPr>
+                <w:rFonts w:eastAsia="Calibri" w:cs="Times New Roman"/>
+                <w:noProof/>
+                <w:highlight w:val="yellow"/>
+              </w:rPr>
+              <w:t>ST-03</w:t>
+            </w:r>
+          </w:p>
+        </w:tc>
+      </w:tr>
+      <w:tr>
+        <w:tblPrEx>
+          <w:tblCellMar>
+            <w:top w:w="85" w:type="dxa"/>
+            <w:bottom w:w="85" w:type="dxa"/>
+          </w:tblCellMar>
+        </w:tblPrEx>
+        <w:trPr>
+          <w:cnfStyle w:val="000000010000" w:firstRow="0" w:lastRow="0" w:firstColumn="0" w:lastColumn="0" w:oddVBand="0" w:evenVBand="0" w:oddHBand="0" w:evenHBand="1" w:firstRowFirstColumn="0" w:firstRowLastColumn="0" w:lastRowFirstColumn="0" w:lastRowLastColumn="0"/>
+        </w:trPr>
+        <w:tc>
+          <w:tcPr>
+            <w:cnfStyle w:val="001000000000" w:firstRow="0" w:lastRow="0" w:firstColumn="1" w:lastColumn="0" w:oddVBand="0" w:evenVBand="0" w:oddHBand="0" w:evenHBand="0" w:firstRowFirstColumn="0" w:firstRowLastColumn="0" w:lastRowFirstColumn="0" w:lastRowLastColumn="0"/>
+            <w:tcW w:w="2268" w:type="dxa"/>
+          </w:tcPr>
+          <w:p>
+            <w:r>
+              <w:t>Anforderungen</w:t>
+            </w:r>
+          </w:p>
+        </w:tc>
+        <w:tc>
+          <w:tcPr>
+            <w:tcW w:w="7370" w:type="dxa"/>
+          </w:tcPr>
+          <w:p>
+            <w:pPr>
+              <w:spacing w:after="200"/>
+              <w:cnfStyle w:val="000000010000" w:firstRow="0" w:lastRow="0" w:firstColumn="0" w:lastColumn="0" w:oddVBand="0" w:evenVBand="0" w:oddHBand="0" w:evenHBand="1" w:firstRowFirstColumn="0" w:firstRowLastColumn="0" w:lastRowFirstColumn="0" w:lastRowLastColumn="0"/>
+              <w:rPr>
+                <w:rFonts w:eastAsia="Calibri" w:cs="Times New Roman"/>
+                <w:highlight w:val="yellow"/>
+              </w:rPr>
+            </w:pPr>
+            <w:r>
+              <w:rPr>
+                <w:rFonts w:eastAsia="Calibri" w:cs="Times New Roman"/>
+                <w:highlight w:val="yellow"/>
+              </w:rPr>
+              <w:t>Der Benutzer möchte eine Audio aufnehmen. Er drückt auf Record und spricht.</w:t>
+            </w:r>
+          </w:p>
+        </w:tc>
+      </w:tr>
+      <w:tr>
+        <w:tblPrEx>
+          <w:tblCellMar>
+            <w:top w:w="85" w:type="dxa"/>
+            <w:bottom w:w="85" w:type="dxa"/>
+          </w:tblCellMar>
+        </w:tblPrEx>
+        <w:trPr>
+          <w:cnfStyle w:val="000000100000" w:firstRow="0" w:lastRow="0" w:firstColumn="0" w:lastColumn="0" w:oddVBand="0" w:evenVBand="0" w:oddHBand="1" w:evenHBand="0" w:firstRowFirstColumn="0" w:firstRowLastColumn="0" w:lastRowFirstColumn="0" w:lastRowLastColumn="0"/>
+        </w:trPr>
+        <w:tc>
+          <w:tcPr>
+            <w:cnfStyle w:val="001000000000" w:firstRow="0" w:lastRow="0" w:firstColumn="1" w:lastColumn="0" w:oddVBand="0" w:evenVBand="0" w:oddHBand="0" w:evenHBand="0" w:firstRowFirstColumn="0" w:firstRowLastColumn="0" w:lastRowFirstColumn="0" w:lastRowLastColumn="0"/>
+            <w:tcW w:w="2268" w:type="dxa"/>
+          </w:tcPr>
+          <w:p>
+            <w:r>
+              <w:t>Vorbedingungen</w:t>
+            </w:r>
+          </w:p>
+        </w:tc>
+        <w:tc>
+          <w:tcPr>
+            <w:tcW w:w="7370" w:type="dxa"/>
+          </w:tcPr>
+          <w:p>
+            <w:pPr>
+              <w:spacing w:after="200"/>
+              <w:cnfStyle w:val="000000100000" w:firstRow="0" w:lastRow="0" w:firstColumn="0" w:lastColumn="0" w:oddVBand="0" w:evenVBand="0" w:oddHBand="1" w:evenHBand="0" w:firstRowFirstColumn="0" w:firstRowLastColumn="0" w:lastRowFirstColumn="0" w:lastRowLastColumn="0"/>
+              <w:rPr>
+                <w:rFonts w:eastAsia="Calibri" w:cs="Times New Roman"/>
+                <w:highlight w:val="yellow"/>
+              </w:rPr>
+            </w:pPr>
+            <w:r>
+              <w:rPr>
+                <w:rFonts w:eastAsia="Calibri" w:cs="Times New Roman"/>
+                <w:highlight w:val="yellow"/>
+              </w:rPr>
+              <w:t>S</w:t>
+            </w:r>
+            <w:r>
+              <w:rPr>
+                <w:rFonts w:eastAsia="Calibri" w:cs="Times New Roman"/>
+                <w:highlight w:val="yellow"/>
+              </w:rPr>
+              <w:t>T-02</w:t>
+            </w:r>
+          </w:p>
+        </w:tc>
+      </w:tr>
+      <w:tr>
+        <w:tblPrEx>
+          <w:tblCellMar>
+            <w:top w:w="85" w:type="dxa"/>
+            <w:bottom w:w="85" w:type="dxa"/>
+          </w:tblCellMar>
+        </w:tblPrEx>
+        <w:trPr>
+          <w:cnfStyle w:val="000000010000" w:firstRow="0" w:lastRow="0" w:firstColumn="0" w:lastColumn="0" w:oddVBand="0" w:evenVBand="0" w:oddHBand="0" w:evenHBand="1" w:firstRowFirstColumn="0" w:firstRowLastColumn="0" w:lastRowFirstColumn="0" w:lastRowLastColumn="0"/>
+        </w:trPr>
+        <w:tc>
+          <w:tcPr>
+            <w:cnfStyle w:val="001000000000" w:firstRow="0" w:lastRow="0" w:firstColumn="1" w:lastColumn="0" w:oddVBand="0" w:evenVBand="0" w:oddHBand="0" w:evenHBand="0" w:firstRowFirstColumn="0" w:firstRowLastColumn="0" w:lastRowFirstColumn="0" w:lastRowLastColumn="0"/>
+            <w:tcW w:w="2268" w:type="dxa"/>
+          </w:tcPr>
+          <w:p>
+            <w:r>
+              <w:t>Ablauf</w:t>
+            </w:r>
+          </w:p>
+        </w:tc>
+        <w:tc>
+          <w:tcPr>
+            <w:tcW w:w="7370" w:type="dxa"/>
+          </w:tcPr>
+          <w:p>
+            <w:pPr>
+              <w:pStyle w:val="Listenabsatz"/>
+              <w:numPr>
+                <w:ilvl w:val="0"/>
+                <w:numId w:val="44"/>
+              </w:numPr>
+              <w:spacing w:after="200"/>
+              <w:cnfStyle w:val="000000010000" w:firstRow="0" w:lastRow="0" w:firstColumn="0" w:lastColumn="0" w:oddVBand="0" w:evenVBand="0" w:oddHBand="0" w:evenHBand="1" w:firstRowFirstColumn="0" w:firstRowLastColumn="0" w:lastRowFirstColumn="0" w:lastRowLastColumn="0"/>
+              <w:rPr>
+                <w:rFonts w:eastAsia="Calibri" w:cs="Times New Roman"/>
+                <w:highlight w:val="yellow"/>
+              </w:rPr>
+            </w:pPr>
+            <w:r>
+              <w:rPr>
+                <w:rFonts w:eastAsia="Calibri" w:cs="Times New Roman"/>
+                <w:highlight w:val="yellow"/>
+              </w:rPr>
+              <w:t>Die App wird gestartet</w:t>
+            </w:r>
+          </w:p>
+          <w:p>
+            <w:pPr>
+              <w:pStyle w:val="Listenabsatz"/>
+              <w:numPr>
+                <w:ilvl w:val="0"/>
+                <w:numId w:val="44"/>
+              </w:numPr>
+              <w:spacing w:after="200"/>
+              <w:cnfStyle w:val="000000010000" w:firstRow="0" w:lastRow="0" w:firstColumn="0" w:lastColumn="0" w:oddVBand="0" w:evenVBand="0" w:oddHBand="0" w:evenHBand="1" w:firstRowFirstColumn="0" w:firstRowLastColumn="0" w:lastRowFirstColumn="0" w:lastRowLastColumn="0"/>
+              <w:rPr>
+                <w:rFonts w:eastAsia="Calibri" w:cs="Times New Roman"/>
+                <w:highlight w:val="yellow"/>
+              </w:rPr>
+            </w:pPr>
+            <w:r>
+              <w:rPr>
+                <w:rFonts w:eastAsia="Calibri" w:cs="Times New Roman"/>
+                <w:highlight w:val="yellow"/>
+              </w:rPr>
+              <w:t>Ein Toast erscheint, welcher um die Berechtigung bittet.</w:t>
+            </w:r>
+          </w:p>
+          <w:p>
+            <w:pPr>
+              <w:pStyle w:val="Listenabsatz"/>
+              <w:numPr>
+                <w:ilvl w:val="0"/>
+                <w:numId w:val="44"/>
+              </w:numPr>
+              <w:spacing w:after="200"/>
+              <w:cnfStyle w:val="000000010000" w:firstRow="0" w:lastRow="0" w:firstColumn="0" w:lastColumn="0" w:oddVBand="0" w:evenVBand="0" w:oddHBand="0" w:evenHBand="1" w:firstRowFirstColumn="0" w:firstRowLastColumn="0" w:lastRowFirstColumn="0" w:lastRowLastColumn="0"/>
+              <w:rPr>
+                <w:rFonts w:eastAsia="Calibri" w:cs="Times New Roman"/>
+                <w:highlight w:val="yellow"/>
+              </w:rPr>
+            </w:pPr>
+            <w:r>
+              <w:rPr>
+                <w:rFonts w:eastAsia="Calibri" w:cs="Times New Roman"/>
+                <w:highlight w:val="yellow"/>
+              </w:rPr>
+              <w:t>Der Button «Allow» wird geklickt.</w:t>
+            </w:r>
+          </w:p>
+          <w:p>
+            <w:pPr>
+              <w:pStyle w:val="Listenabsatz"/>
+              <w:numPr>
+                <w:ilvl w:val="0"/>
+                <w:numId w:val="44"/>
+              </w:numPr>
+              <w:spacing w:after="200"/>
+              <w:cnfStyle w:val="000000010000" w:firstRow="0" w:lastRow="0" w:firstColumn="0" w:lastColumn="0" w:oddVBand="0" w:evenVBand="0" w:oddHBand="0" w:evenHBand="1" w:firstRowFirstColumn="0" w:firstRowLastColumn="0" w:lastRowFirstColumn="0" w:lastRowLastColumn="0"/>
+              <w:rPr>
+                <w:rFonts w:eastAsia="Calibri" w:cs="Times New Roman"/>
+                <w:highlight w:val="yellow"/>
+              </w:rPr>
+            </w:pPr>
+            <w:r>
+              <w:rPr>
+                <w:rFonts w:eastAsia="Calibri" w:cs="Times New Roman"/>
+                <w:highlight w:val="yellow"/>
+              </w:rPr>
+              <w:t xml:space="preserve">«Record» wird </w:t>
+            </w:r>
+            <w:r>
+              <w:rPr>
+                <w:rFonts w:eastAsia="Calibri" w:cs="Times New Roman"/>
+                <w:highlight w:val="yellow"/>
+              </w:rPr>
+              <w:t>gedrückt.</w:t>
+            </w:r>
+          </w:p>
+          <w:p>
+            <w:pPr>
+              <w:pStyle w:val="Listenabsatz"/>
+              <w:numPr>
+                <w:ilvl w:val="0"/>
+                <w:numId w:val="44"/>
+              </w:numPr>
+              <w:spacing w:after="200"/>
+              <w:cnfStyle w:val="000000010000" w:firstRow="0" w:lastRow="0" w:firstColumn="0" w:lastColumn="0" w:oddVBand="0" w:evenVBand="0" w:oddHBand="0" w:evenHBand="1" w:firstRowFirstColumn="0" w:firstRowLastColumn="0" w:lastRowFirstColumn="0" w:lastRowLastColumn="0"/>
+              <w:rPr>
+                <w:rFonts w:eastAsia="Calibri" w:cs="Times New Roman"/>
+                <w:highlight w:val="yellow"/>
+              </w:rPr>
+            </w:pPr>
+            <w:r>
+              <w:rPr>
+                <w:rFonts w:eastAsia="Calibri" w:cs="Times New Roman"/>
+                <w:highlight w:val="yellow"/>
+              </w:rPr>
+              <w:t>Benutzer spricht</w:t>
+            </w:r>
+          </w:p>
+        </w:tc>
+      </w:tr>
+      <w:tr>
+        <w:tblPrEx>
+          <w:tblCellMar>
+            <w:top w:w="85" w:type="dxa"/>
+            <w:bottom w:w="85" w:type="dxa"/>
+          </w:tblCellMar>
+        </w:tblPrEx>
+        <w:trPr>
+          <w:cnfStyle w:val="000000100000" w:firstRow="0" w:lastRow="0" w:firstColumn="0" w:lastColumn="0" w:oddVBand="0" w:evenVBand="0" w:oddHBand="1" w:evenHBand="0" w:firstRowFirstColumn="0" w:firstRowLastColumn="0" w:lastRowFirstColumn="0" w:lastRowLastColumn="0"/>
+        </w:trPr>
+        <w:tc>
+          <w:tcPr>
+            <w:cnfStyle w:val="001000000000" w:firstRow="0" w:lastRow="0" w:firstColumn="1" w:lastColumn="0" w:oddVBand="0" w:evenVBand="0" w:oddHBand="0" w:evenHBand="0" w:firstRowFirstColumn="0" w:firstRowLastColumn="0" w:lastRowFirstColumn="0" w:lastRowLastColumn="0"/>
+            <w:tcW w:w="2268" w:type="dxa"/>
+          </w:tcPr>
+          <w:p>
+            <w:r>
+              <w:t>Erwartetes Resultat</w:t>
+            </w:r>
+          </w:p>
+        </w:tc>
+        <w:tc>
+          <w:tcPr>
+            <w:tcW w:w="7370" w:type="dxa"/>
+          </w:tcPr>
+          <w:p>
+            <w:pPr>
+              <w:spacing w:after="200"/>
+              <w:cnfStyle w:val="000000100000" w:firstRow="0" w:lastRow="0" w:firstColumn="0" w:lastColumn="0" w:oddVBand="0" w:evenVBand="0" w:oddHBand="1" w:evenHBand="0" w:firstRowFirstColumn="0" w:firstRowLastColumn="0" w:lastRowFirstColumn="0" w:lastRowLastColumn="0"/>
+              <w:rPr>
+                <w:rFonts w:eastAsia="Calibri" w:cs="Times New Roman"/>
+                <w:highlight w:val="yellow"/>
+              </w:rPr>
+            </w:pPr>
+            <w:r>
+              <w:rPr>
+                <w:rFonts w:eastAsia="Calibri" w:cs="Times New Roman"/>
+                <w:highlight w:val="yellow"/>
+              </w:rPr>
+              <w:t xml:space="preserve">Der Recorder startet die Aufnahme. </w:t>
+            </w:r>
+            <w:r>
+              <w:rPr>
+                <w:rFonts w:eastAsia="Calibri" w:cs="Times New Roman"/>
+                <w:highlight w:val="yellow"/>
+              </w:rPr>
+              <w:t xml:space="preserve">Der Pitch wird angezeigt, während der Benutzer spricht. Save Button erscheint. </w:t>
+            </w:r>
+          </w:p>
+        </w:tc>
+      </w:tr>
+    </w:tbl>
+    <w:p>
+      <w:pPr>
+        <w:spacing w:after="200"/>
+        <w:rPr>
+          <w:rFonts w:eastAsia="Calibri" w:cs="Times New Roman"/>
+        </w:rPr>
+      </w:pPr>
+    </w:p>
+    <w:tbl>
+      <w:tblPr>
+        <w:tblStyle w:val="BbcTabellesthetisch"/>
+        <w:tblW w:w="0" w:type="auto"/>
+        <w:tblLook w:val="04A0" w:firstRow="1" w:lastRow="0" w:firstColumn="1" w:lastColumn="0" w:noHBand="0" w:noVBand="1"/>
+      </w:tblPr>
+      <w:tblGrid>
+        <w:gridCol w:w="2268"/>
+        <w:gridCol w:w="7370"/>
+      </w:tblGrid>
+      <w:tr>
+        <w:trPr>
+          <w:cnfStyle w:val="100000000000" w:firstRow="1" w:lastRow="0" w:firstColumn="0" w:lastColumn="0" w:oddVBand="0" w:evenVBand="0" w:oddHBand="0" w:evenHBand="0" w:firstRowFirstColumn="0" w:firstRowLastColumn="0" w:lastRowFirstColumn="0" w:lastRowLastColumn="0"/>
+        </w:trPr>
+        <w:tc>
+          <w:tcPr>
+            <w:cnfStyle w:val="001000000000" w:firstRow="0" w:lastRow="0" w:firstColumn="1" w:lastColumn="0" w:oddVBand="0" w:evenVBand="0" w:oddHBand="0" w:evenHBand="0" w:firstRowFirstColumn="0" w:firstRowLastColumn="0" w:lastRowFirstColumn="0" w:lastRowLastColumn="0"/>
+            <w:tcW w:w="2268" w:type="dxa"/>
+          </w:tcPr>
+          <w:p>
+            <w:r>
+              <w:t>Abschnitt</w:t>
+            </w:r>
+          </w:p>
+        </w:tc>
+        <w:tc>
+          <w:tcPr>
+            <w:tcW w:w="7370" w:type="dxa"/>
+          </w:tcPr>
+          <w:p>
+            <w:pPr>
+              <w:cnfStyle w:val="100000000000" w:firstRow="1" w:lastRow="0" w:firstColumn="0" w:lastColumn="0" w:oddVBand="0" w:evenVBand="0" w:oddHBand="0" w:evenHBand="0" w:firstRowFirstColumn="0" w:firstRowLastColumn="0" w:lastRowFirstColumn="0" w:lastRowLastColumn="0"/>
+            </w:pPr>
+            <w:r>
+              <w:t>Innhalt</w:t>
+            </w:r>
+          </w:p>
+        </w:tc>
+      </w:tr>
+      <w:tr>
+        <w:tblPrEx>
+          <w:tblCellMar>
+            <w:top w:w="85" w:type="dxa"/>
+            <w:bottom w:w="85" w:type="dxa"/>
+          </w:tblCellMar>
+        </w:tblPrEx>
+        <w:trPr>
+          <w:cnfStyle w:val="000000100000" w:firstRow="0" w:lastRow="0" w:firstColumn="0" w:lastColumn="0" w:oddVBand="0" w:evenVBand="0" w:oddHBand="1" w:evenHBand="0" w:firstRowFirstColumn="0" w:firstRowLastColumn="0" w:lastRowFirstColumn="0" w:lastRowLastColumn="0"/>
+        </w:trPr>
+        <w:tc>
+          <w:tcPr>
+            <w:cnfStyle w:val="001000000000" w:firstRow="0" w:lastRow="0" w:firstColumn="1" w:lastColumn="0" w:oddVBand="0" w:evenVBand="0" w:oddHBand="0" w:evenHBand="0" w:firstRowFirstColumn="0" w:firstRowLastColumn="0" w:lastRowFirstColumn="0" w:lastRowLastColumn="0"/>
+            <w:tcW w:w="2268" w:type="dxa"/>
+          </w:tcPr>
+          <w:p>
+            <w:r>
+              <w:t>ID</w:t>
+            </w:r>
+          </w:p>
+        </w:tc>
+        <w:tc>
+          <w:tcPr>
+            <w:tcW w:w="7370" w:type="dxa"/>
+          </w:tcPr>
+          <w:p>
+            <w:pPr>
+              <w:spacing w:after="200"/>
+              <w:cnfStyle w:val="000000100000" w:firstRow="0" w:lastRow="0" w:firstColumn="0" w:lastColumn="0" w:oddVBand="0" w:evenVBand="0" w:oddHBand="1" w:evenHBand="0" w:firstRowFirstColumn="0" w:firstRowLastColumn="0" w:lastRowFirstColumn="0" w:lastRowLastColumn="0"/>
+              <w:rPr>
+                <w:rFonts w:eastAsia="Calibri" w:cs="Times New Roman"/>
+                <w:highlight w:val="yellow"/>
+              </w:rPr>
+            </w:pPr>
+            <w:r>
+              <w:rPr>
+                <w:rFonts w:eastAsia="Calibri" w:cs="Times New Roman"/>
+                <w:noProof/>
+                <w:highlight w:val="yellow"/>
+              </w:rPr>
+              <w:t>ST</w:t>
+            </w:r>
+            <w:r>
+              <w:rPr>
+                <w:rFonts w:eastAsia="Calibri" w:cs="Times New Roman"/>
+                <w:noProof/>
+                <w:highlight w:val="yellow"/>
+              </w:rPr>
+              <w:t>-04</w:t>
+            </w:r>
+          </w:p>
+        </w:tc>
+      </w:tr>
+      <w:tr>
+        <w:tblPrEx>
+          <w:tblCellMar>
+            <w:top w:w="85" w:type="dxa"/>
+            <w:bottom w:w="85" w:type="dxa"/>
+          </w:tblCellMar>
+        </w:tblPrEx>
+        <w:trPr>
+          <w:cnfStyle w:val="000000010000" w:firstRow="0" w:lastRow="0" w:firstColumn="0" w:lastColumn="0" w:oddVBand="0" w:evenVBand="0" w:oddHBand="0" w:evenHBand="1" w:firstRowFirstColumn="0" w:firstRowLastColumn="0" w:lastRowFirstColumn="0" w:lastRowLastColumn="0"/>
+        </w:trPr>
+        <w:tc>
+          <w:tcPr>
+            <w:cnfStyle w:val="001000000000" w:firstRow="0" w:lastRow="0" w:firstColumn="1" w:lastColumn="0" w:oddVBand="0" w:evenVBand="0" w:oddHBand="0" w:evenHBand="0" w:firstRowFirstColumn="0" w:firstRowLastColumn="0" w:lastRowFirstColumn="0" w:lastRowLastColumn="0"/>
+            <w:tcW w:w="2268" w:type="dxa"/>
+          </w:tcPr>
+          <w:p>
+            <w:r>
+              <w:t>Anforderungen</w:t>
+            </w:r>
+          </w:p>
+        </w:tc>
+        <w:tc>
+          <w:tcPr>
+            <w:tcW w:w="7370" w:type="dxa"/>
+          </w:tcPr>
+          <w:p>
+            <w:pPr>
+              <w:spacing w:after="200"/>
+              <w:cnfStyle w:val="000000010000" w:firstRow="0" w:lastRow="0" w:firstColumn="0" w:lastColumn="0" w:oddVBand="0" w:evenVBand="0" w:oddHBand="0" w:evenHBand="1" w:firstRowFirstColumn="0" w:firstRowLastColumn="0" w:lastRowFirstColumn="0" w:lastRowLastColumn="0"/>
+              <w:rPr>
+                <w:rFonts w:eastAsia="Calibri" w:cs="Times New Roman"/>
+                <w:highlight w:val="yellow"/>
+              </w:rPr>
+            </w:pPr>
+            <w:r>
+              <w:rPr>
+                <w:rFonts w:eastAsia="Calibri" w:cs="Times New Roman"/>
+                <w:highlight w:val="yellow"/>
+              </w:rPr>
+              <w:t>Der Benutzer hat eine Aufnahme erstellt und möchte diese abspeichern. Er klickt auf Save.</w:t>
+            </w:r>
+          </w:p>
+        </w:tc>
+      </w:tr>
+      <w:tr>
+        <w:tblPrEx>
+          <w:tblCellMar>
+            <w:top w:w="85" w:type="dxa"/>
+            <w:bottom w:w="85" w:type="dxa"/>
+          </w:tblCellMar>
+        </w:tblPrEx>
+        <w:trPr>
+          <w:cnfStyle w:val="000000100000" w:firstRow="0" w:lastRow="0" w:firstColumn="0" w:lastColumn="0" w:oddVBand="0" w:evenVBand="0" w:oddHBand="1" w:evenHBand="0" w:firstRowFirstColumn="0" w:firstRowLastColumn="0" w:lastRowFirstColumn="0" w:lastRowLastColumn="0"/>
+        </w:trPr>
+        <w:tc>
+          <w:tcPr>
+            <w:cnfStyle w:val="001000000000" w:firstRow="0" w:lastRow="0" w:firstColumn="1" w:lastColumn="0" w:oddVBand="0" w:evenVBand="0" w:oddHBand="0" w:evenHBand="0" w:firstRowFirstColumn="0" w:firstRowLastColumn="0" w:lastRowFirstColumn="0" w:lastRowLastColumn="0"/>
+            <w:tcW w:w="2268" w:type="dxa"/>
+          </w:tcPr>
+          <w:p>
+            <w:r>
+              <w:t>Vorbedingungen</w:t>
+            </w:r>
+          </w:p>
+        </w:tc>
+        <w:tc>
+          <w:tcPr>
+            <w:tcW w:w="7370" w:type="dxa"/>
+          </w:tcPr>
+          <w:p>
+            <w:pPr>
+              <w:spacing w:after="200"/>
+              <w:cnfStyle w:val="000000100000" w:firstRow="0" w:lastRow="0" w:firstColumn="0" w:lastColumn="0" w:oddVBand="0" w:evenVBand="0" w:oddHBand="1" w:evenHBand="0" w:firstRowFirstColumn="0" w:firstRowLastColumn="0" w:lastRowFirstColumn="0" w:lastRowLastColumn="0"/>
+              <w:rPr>
+                <w:rFonts w:eastAsia="Calibri" w:cs="Times New Roman"/>
+                <w:highlight w:val="yellow"/>
+              </w:rPr>
+            </w:pPr>
+            <w:r>
+              <w:rPr>
+                <w:rFonts w:eastAsia="Calibri" w:cs="Times New Roman"/>
+                <w:highlight w:val="yellow"/>
+              </w:rPr>
+              <w:t>ST-02</w:t>
+            </w:r>
+            <w:r>
+              <w:rPr>
+                <w:rFonts w:eastAsia="Calibri" w:cs="Times New Roman"/>
+                <w:highlight w:val="yellow"/>
+              </w:rPr>
+              <w:t>; ST-03</w:t>
+            </w:r>
+          </w:p>
+        </w:tc>
+      </w:tr>
+      <w:tr>
+        <w:tblPrEx>
+          <w:tblCellMar>
+            <w:top w:w="85" w:type="dxa"/>
+            <w:bottom w:w="85" w:type="dxa"/>
+          </w:tblCellMar>
+        </w:tblPrEx>
+        <w:trPr>
+          <w:cnfStyle w:val="000000010000" w:firstRow="0" w:lastRow="0" w:firstColumn="0" w:lastColumn="0" w:oddVBand="0" w:evenVBand="0" w:oddHBand="0" w:evenHBand="1" w:firstRowFirstColumn="0" w:firstRowLastColumn="0" w:lastRowFirstColumn="0" w:lastRowLastColumn="0"/>
+        </w:trPr>
+        <w:tc>
+          <w:tcPr>
+            <w:cnfStyle w:val="001000000000" w:firstRow="0" w:lastRow="0" w:firstColumn="1" w:lastColumn="0" w:oddVBand="0" w:evenVBand="0" w:oddHBand="0" w:evenHBand="0" w:firstRowFirstColumn="0" w:firstRowLastColumn="0" w:lastRowFirstColumn="0" w:lastRowLastColumn="0"/>
+            <w:tcW w:w="2268" w:type="dxa"/>
+          </w:tcPr>
+          <w:p>
+            <w:r>
+              <w:t>Ablauf</w:t>
+            </w:r>
+          </w:p>
+        </w:tc>
+        <w:tc>
+          <w:tcPr>
+            <w:tcW w:w="7370" w:type="dxa"/>
+          </w:tcPr>
+          <w:p>
+            <w:pPr>
+              <w:pStyle w:val="Listenabsatz"/>
+              <w:numPr>
+                <w:ilvl w:val="0"/>
+                <w:numId w:val="45"/>
+              </w:numPr>
+              <w:spacing w:after="200"/>
+              <w:cnfStyle w:val="000000010000" w:firstRow="0" w:lastRow="0" w:firstColumn="0" w:lastColumn="0" w:oddVBand="0" w:evenVBand="0" w:oddHBand="0" w:evenHBand="1" w:firstRowFirstColumn="0" w:firstRowLastColumn="0" w:lastRowFirstColumn="0" w:lastRowLastColumn="0"/>
+              <w:rPr>
+                <w:rFonts w:eastAsia="Calibri" w:cs="Times New Roman"/>
+                <w:highlight w:val="yellow"/>
+              </w:rPr>
+            </w:pPr>
+            <w:r>
+              <w:rPr>
+                <w:rFonts w:eastAsia="Calibri" w:cs="Times New Roman"/>
+                <w:highlight w:val="yellow"/>
+              </w:rPr>
+              <w:t>Die App wird gestartet</w:t>
+            </w:r>
+          </w:p>
+          <w:p>
+            <w:pPr>
+              <w:pStyle w:val="Listenabsatz"/>
+              <w:numPr>
+                <w:ilvl w:val="0"/>
+                <w:numId w:val="45"/>
+              </w:numPr>
+              <w:spacing w:after="200"/>
+              <w:cnfStyle w:val="000000010000" w:firstRow="0" w:lastRow="0" w:firstColumn="0" w:lastColumn="0" w:oddVBand="0" w:evenVBand="0" w:oddHBand="0" w:evenHBand="1" w:firstRowFirstColumn="0" w:firstRowLastColumn="0" w:lastRowFirstColumn="0" w:lastRowLastColumn="0"/>
+              <w:rPr>
+                <w:rFonts w:eastAsia="Calibri" w:cs="Times New Roman"/>
+                <w:highlight w:val="yellow"/>
+              </w:rPr>
+            </w:pPr>
+            <w:r>
+              <w:rPr>
+                <w:rFonts w:eastAsia="Calibri" w:cs="Times New Roman"/>
+                <w:highlight w:val="yellow"/>
+              </w:rPr>
+              <w:t>Ein Toast erscheint, welcher um die Berechtigung bittet.</w:t>
+            </w:r>
+          </w:p>
+          <w:p>
+            <w:pPr>
+              <w:pStyle w:val="Listenabsatz"/>
+              <w:numPr>
+                <w:ilvl w:val="0"/>
+                <w:numId w:val="45"/>
+              </w:numPr>
+              <w:spacing w:after="200"/>
+              <w:cnfStyle w:val="000000010000" w:firstRow="0" w:lastRow="0" w:firstColumn="0" w:lastColumn="0" w:oddVBand="0" w:evenVBand="0" w:oddHBand="0" w:evenHBand="1" w:firstRowFirstColumn="0" w:firstRowLastColumn="0" w:lastRowFirstColumn="0" w:lastRowLastColumn="0"/>
+              <w:rPr>
+                <w:rFonts w:eastAsia="Calibri" w:cs="Times New Roman"/>
+                <w:highlight w:val="yellow"/>
+              </w:rPr>
+            </w:pPr>
+            <w:r>
+              <w:rPr>
+                <w:rFonts w:eastAsia="Calibri" w:cs="Times New Roman"/>
+                <w:highlight w:val="yellow"/>
+              </w:rPr>
+              <w:t>Der Button «Allow» wird geklickt.</w:t>
+            </w:r>
+          </w:p>
+          <w:p>
+            <w:pPr>
+              <w:pStyle w:val="Listenabsatz"/>
+              <w:numPr>
+                <w:ilvl w:val="0"/>
+                <w:numId w:val="45"/>
+              </w:numPr>
+              <w:spacing w:after="200"/>
+              <w:cnfStyle w:val="000000010000" w:firstRow="0" w:lastRow="0" w:firstColumn="0" w:lastColumn="0" w:oddVBand="0" w:evenVBand="0" w:oddHBand="0" w:evenHBand="1" w:firstRowFirstColumn="0" w:firstRowLastColumn="0" w:lastRowFirstColumn="0" w:lastRowLastColumn="0"/>
+              <w:rPr>
+                <w:rFonts w:eastAsia="Calibri" w:cs="Times New Roman"/>
+                <w:highlight w:val="yellow"/>
+              </w:rPr>
+            </w:pPr>
+            <w:r>
+              <w:rPr>
+                <w:rFonts w:eastAsia="Calibri" w:cs="Times New Roman"/>
+                <w:highlight w:val="yellow"/>
+              </w:rPr>
+              <w:t>«Record» wird gedrückt.</w:t>
+            </w:r>
+          </w:p>
+          <w:p>
+            <w:pPr>
+              <w:pStyle w:val="Listenabsatz"/>
+              <w:numPr>
+                <w:ilvl w:val="0"/>
+                <w:numId w:val="45"/>
+              </w:numPr>
+              <w:spacing w:after="200"/>
+              <w:cnfStyle w:val="000000010000" w:firstRow="0" w:lastRow="0" w:firstColumn="0" w:lastColumn="0" w:oddVBand="0" w:evenVBand="0" w:oddHBand="0" w:evenHBand="1" w:firstRowFirstColumn="0" w:firstRowLastColumn="0" w:lastRowFirstColumn="0" w:lastRowLastColumn="0"/>
+              <w:rPr>
+                <w:rFonts w:eastAsia="Calibri" w:cs="Times New Roman"/>
+                <w:highlight w:val="yellow"/>
+              </w:rPr>
+            </w:pPr>
+            <w:r>
+              <w:rPr>
+                <w:rFonts w:eastAsia="Calibri" w:cs="Times New Roman"/>
+                <w:highlight w:val="yellow"/>
+              </w:rPr>
+              <w:t>Benutzer spricht</w:t>
+            </w:r>
+            <w:r>
+              <w:rPr>
+                <w:rFonts w:eastAsia="Calibri" w:cs="Times New Roman"/>
+                <w:highlight w:val="yellow"/>
+              </w:rPr>
+              <w:t>.</w:t>
+            </w:r>
+          </w:p>
+          <w:p>
+            <w:pPr>
+              <w:pStyle w:val="Listenabsatz"/>
+              <w:numPr>
+                <w:ilvl w:val="0"/>
+                <w:numId w:val="45"/>
+              </w:numPr>
+              <w:spacing w:after="200"/>
+              <w:cnfStyle w:val="000000010000" w:firstRow="0" w:lastRow="0" w:firstColumn="0" w:lastColumn="0" w:oddVBand="0" w:evenVBand="0" w:oddHBand="0" w:evenHBand="1" w:firstRowFirstColumn="0" w:firstRowLastColumn="0" w:lastRowFirstColumn="0" w:lastRowLastColumn="0"/>
+              <w:rPr>
+                <w:rFonts w:eastAsia="Calibri" w:cs="Times New Roman"/>
+                <w:highlight w:val="yellow"/>
+              </w:rPr>
+            </w:pPr>
+            <w:r>
+              <w:rPr>
+                <w:rFonts w:eastAsia="Calibri" w:cs="Times New Roman"/>
+                <w:highlight w:val="yellow"/>
+              </w:rPr>
+              <w:t>«Stop» wird gedrückt.</w:t>
+            </w:r>
+          </w:p>
+          <w:p>
+            <w:pPr>
+              <w:pStyle w:val="Listenabsatz"/>
+              <w:numPr>
+                <w:ilvl w:val="0"/>
+                <w:numId w:val="45"/>
+              </w:numPr>
+              <w:spacing w:after="200"/>
+              <w:cnfStyle w:val="000000010000" w:firstRow="0" w:lastRow="0" w:firstColumn="0" w:lastColumn="0" w:oddVBand="0" w:evenVBand="0" w:oddHBand="0" w:evenHBand="1" w:firstRowFirstColumn="0" w:firstRowLastColumn="0" w:lastRowFirstColumn="0" w:lastRowLastColumn="0"/>
+              <w:rPr>
+                <w:rFonts w:eastAsia="Calibri" w:cs="Times New Roman"/>
+                <w:highlight w:val="yellow"/>
+              </w:rPr>
+            </w:pPr>
+            <w:r>
+              <w:rPr>
+                <w:rFonts w:eastAsia="Calibri" w:cs="Times New Roman"/>
+                <w:highlight w:val="yellow"/>
+              </w:rPr>
+              <w:t>«Save» wird gedrückt.</w:t>
+            </w:r>
+          </w:p>
+        </w:tc>
+      </w:tr>
+      <w:tr>
+        <w:tblPrEx>
+          <w:tblCellMar>
+            <w:top w:w="85" w:type="dxa"/>
+            <w:bottom w:w="85" w:type="dxa"/>
+          </w:tblCellMar>
+        </w:tblPrEx>
+        <w:trPr>
+          <w:cnfStyle w:val="000000100000" w:firstRow="0" w:lastRow="0" w:firstColumn="0" w:lastColumn="0" w:oddVBand="0" w:evenVBand="0" w:oddHBand="1" w:evenHBand="0" w:firstRowFirstColumn="0" w:firstRowLastColumn="0" w:lastRowFirstColumn="0" w:lastRowLastColumn="0"/>
+        </w:trPr>
+        <w:tc>
+          <w:tcPr>
+            <w:cnfStyle w:val="001000000000" w:firstRow="0" w:lastRow="0" w:firstColumn="1" w:lastColumn="0" w:oddVBand="0" w:evenVBand="0" w:oddHBand="0" w:evenHBand="0" w:firstRowFirstColumn="0" w:firstRowLastColumn="0" w:lastRowFirstColumn="0" w:lastRowLastColumn="0"/>
+            <w:tcW w:w="2268" w:type="dxa"/>
+          </w:tcPr>
+          <w:p>
+            <w:r>
+              <w:t>Erwartetes Resultat</w:t>
+            </w:r>
+          </w:p>
+        </w:tc>
+        <w:tc>
+          <w:tcPr>
+            <w:tcW w:w="7370" w:type="dxa"/>
+          </w:tcPr>
+          <w:p>
+            <w:pPr>
+              <w:spacing w:after="200"/>
+              <w:cnfStyle w:val="000000100000" w:firstRow="0" w:lastRow="0" w:firstColumn="0" w:lastColumn="0" w:oddVBand="0" w:evenVBand="0" w:oddHBand="1" w:evenHBand="0" w:firstRowFirstColumn="0" w:firstRowLastColumn="0" w:lastRowFirstColumn="0" w:lastRowLastColumn="0"/>
+              <w:rPr>
+                <w:rFonts w:eastAsia="Calibri" w:cs="Times New Roman"/>
+                <w:highlight w:val="yellow"/>
+              </w:rPr>
+            </w:pPr>
+            <w:r>
+              <w:rPr>
+                <w:rFonts w:eastAsia="Calibri" w:cs="Times New Roman"/>
+                <w:highlight w:val="yellow"/>
+              </w:rPr>
+              <w:t xml:space="preserve">Die vom Recorder erstellte mp3 Datei wird abgespeichert. Daten werden dem Recycler hinzugefügt. Der Save Button wird nicht mehr angezeigt. </w:t>
+            </w:r>
+            <w:bookmarkStart w:id="6" w:name="_GoBack"/>
+            <w:bookmarkEnd w:id="6"/>
+            <w:r>
+              <w:rPr>
+                <w:rFonts w:eastAsia="Calibri" w:cs="Times New Roman"/>
+                <w:highlight w:val="yellow"/>
+              </w:rPr>
+              <w:t xml:space="preserve"> </w:t>
+            </w:r>
+          </w:p>
+        </w:tc>
+      </w:tr>
+    </w:tbl>
     <w:p>
       <w:pPr>
         <w:spacing w:after="160" w:line="259" w:lineRule="auto"/>
@@ -3531,7 +4343,7 @@
                 <w:sz w:val="16"/>
                 <w:szCs w:val="16"/>
               </w:rPr>
-              <w:t>4</w:t>
+              <w:t>5</w:t>
             </w:r>
             <w:r>
               <w:rPr>
@@ -4462,18 +5274,107 @@
     </w:lvl>
   </w:abstractNum>
   <w:abstractNum w:abstractNumId="21" w15:restartNumberingAfterBreak="0">
+    <w:nsid w:val="11006958"/>
+    <w:multiLevelType w:val="hybridMultilevel"/>
+    <w:tmpl w:val="C57A66A8"/>
+    <w:lvl w:ilvl="0" w:tplc="0807000F">
+      <w:start w:val="1"/>
+      <w:numFmt w:val="decimal"/>
+      <w:lvlText w:val="%1."/>
+      <w:lvlJc w:val="left"/>
+      <w:pPr>
+        <w:ind w:left="720" w:hanging="360"/>
+      </w:pPr>
+      <w:rPr>
+        <w:rFonts w:hint="default"/>
+      </w:rPr>
+    </w:lvl>
+    <w:lvl w:ilvl="1" w:tplc="08070019" w:tentative="1">
+      <w:start w:val="1"/>
+      <w:numFmt w:val="lowerLetter"/>
+      <w:lvlText w:val="%2."/>
+      <w:lvlJc w:val="left"/>
+      <w:pPr>
+        <w:ind w:left="1440" w:hanging="360"/>
+      </w:pPr>
+    </w:lvl>
+    <w:lvl w:ilvl="2" w:tplc="0807001B" w:tentative="1">
+      <w:start w:val="1"/>
+      <w:numFmt w:val="lowerRoman"/>
+      <w:lvlText w:val="%3."/>
+      <w:lvlJc w:val="right"/>
+      <w:pPr>
+        <w:ind w:left="2160" w:hanging="180"/>
+      </w:pPr>
+    </w:lvl>
+    <w:lvl w:ilvl="3" w:tplc="0807000F" w:tentative="1">
+      <w:start w:val="1"/>
+      <w:numFmt w:val="decimal"/>
+      <w:lvlText w:val="%4."/>
+      <w:lvlJc w:val="left"/>
+      <w:pPr>
+        <w:ind w:left="2880" w:hanging="360"/>
+      </w:pPr>
+    </w:lvl>
+    <w:lvl w:ilvl="4" w:tplc="08070019" w:tentative="1">
+      <w:start w:val="1"/>
+      <w:numFmt w:val="lowerLetter"/>
+      <w:lvlText w:val="%5."/>
+      <w:lvlJc w:val="left"/>
+      <w:pPr>
+        <w:ind w:left="3600" w:hanging="360"/>
+      </w:pPr>
+    </w:lvl>
+    <w:lvl w:ilvl="5" w:tplc="0807001B" w:tentative="1">
+      <w:start w:val="1"/>
+      <w:numFmt w:val="lowerRoman"/>
+      <w:lvlText w:val="%6."/>
+      <w:lvlJc w:val="right"/>
+      <w:pPr>
+        <w:ind w:left="4320" w:hanging="180"/>
+      </w:pPr>
+    </w:lvl>
+    <w:lvl w:ilvl="6" w:tplc="0807000F" w:tentative="1">
+      <w:start w:val="1"/>
+      <w:numFmt w:val="decimal"/>
+      <w:lvlText w:val="%7."/>
+      <w:lvlJc w:val="left"/>
+      <w:pPr>
+        <w:ind w:left="5040" w:hanging="360"/>
+      </w:pPr>
+    </w:lvl>
+    <w:lvl w:ilvl="7" w:tplc="08070019" w:tentative="1">
+      <w:start w:val="1"/>
+      <w:numFmt w:val="lowerLetter"/>
+      <w:lvlText w:val="%8."/>
+      <w:lvlJc w:val="left"/>
+      <w:pPr>
+        <w:ind w:left="5760" w:hanging="360"/>
+      </w:pPr>
+    </w:lvl>
+    <w:lvl w:ilvl="8" w:tplc="0807001B" w:tentative="1">
+      <w:start w:val="1"/>
+      <w:numFmt w:val="lowerRoman"/>
+      <w:lvlText w:val="%9."/>
+      <w:lvlJc w:val="right"/>
+      <w:pPr>
+        <w:ind w:left="6480" w:hanging="180"/>
+      </w:pPr>
+    </w:lvl>
+  </w:abstractNum>
+  <w:abstractNum w:abstractNumId="22" w15:restartNumberingAfterBreak="0">
     <w:nsid w:val="11534B12"/>
     <w:multiLevelType w:val="multilevel"/>
     <w:tmpl w:val="3EEEB7DC"/>
     <w:numStyleLink w:val="Bbc"/>
   </w:abstractNum>
-  <w:abstractNum w:abstractNumId="22" w15:restartNumberingAfterBreak="0">
+  <w:abstractNum w:abstractNumId="23" w15:restartNumberingAfterBreak="0">
     <w:nsid w:val="13597CF4"/>
     <w:multiLevelType w:val="multilevel"/>
     <w:tmpl w:val="3EEEB7DC"/>
     <w:numStyleLink w:val="Bbc"/>
   </w:abstractNum>
-  <w:abstractNum w:abstractNumId="23" w15:restartNumberingAfterBreak="0">
+  <w:abstractNum w:abstractNumId="24" w15:restartNumberingAfterBreak="0">
     <w:nsid w:val="14FC4251"/>
     <w:multiLevelType w:val="hybridMultilevel"/>
     <w:tmpl w:val="C1F2D6FC"/>
@@ -4586,19 +5487,19 @@
       </w:rPr>
     </w:lvl>
   </w:abstractNum>
-  <w:abstractNum w:abstractNumId="24" w15:restartNumberingAfterBreak="0">
+  <w:abstractNum w:abstractNumId="25" w15:restartNumberingAfterBreak="0">
     <w:nsid w:val="16D81385"/>
     <w:multiLevelType w:val="multilevel"/>
     <w:tmpl w:val="3EEEB7DC"/>
     <w:numStyleLink w:val="Bbc"/>
   </w:abstractNum>
-  <w:abstractNum w:abstractNumId="25" w15:restartNumberingAfterBreak="0">
+  <w:abstractNum w:abstractNumId="26" w15:restartNumberingAfterBreak="0">
     <w:nsid w:val="1D410E33"/>
     <w:multiLevelType w:val="multilevel"/>
     <w:tmpl w:val="3EEEB7DC"/>
     <w:numStyleLink w:val="Bbc"/>
   </w:abstractNum>
-  <w:abstractNum w:abstractNumId="26" w15:restartNumberingAfterBreak="0">
+  <w:abstractNum w:abstractNumId="27" w15:restartNumberingAfterBreak="0">
     <w:nsid w:val="278A21DE"/>
     <w:multiLevelType w:val="hybridMultilevel"/>
     <w:tmpl w:val="16F6540C"/>
@@ -4712,19 +5613,19 @@
       </w:rPr>
     </w:lvl>
   </w:abstractNum>
-  <w:abstractNum w:abstractNumId="27" w15:restartNumberingAfterBreak="0">
+  <w:abstractNum w:abstractNumId="28" w15:restartNumberingAfterBreak="0">
     <w:nsid w:val="2AAD62EE"/>
     <w:multiLevelType w:val="multilevel"/>
     <w:tmpl w:val="3EEEB7DC"/>
     <w:numStyleLink w:val="Bbc"/>
   </w:abstractNum>
-  <w:abstractNum w:abstractNumId="28" w15:restartNumberingAfterBreak="0">
+  <w:abstractNum w:abstractNumId="29" w15:restartNumberingAfterBreak="0">
     <w:nsid w:val="2CBA20C5"/>
     <w:multiLevelType w:val="multilevel"/>
     <w:tmpl w:val="3EEEB7DC"/>
     <w:numStyleLink w:val="Bbc"/>
   </w:abstractNum>
-  <w:abstractNum w:abstractNumId="29" w15:restartNumberingAfterBreak="0">
+  <w:abstractNum w:abstractNumId="30" w15:restartNumberingAfterBreak="0">
     <w:nsid w:val="2F91128A"/>
     <w:multiLevelType w:val="multilevel"/>
     <w:tmpl w:val="A13ABE92"/>
@@ -4865,7 +5766,7 @@
       </w:rPr>
     </w:lvl>
   </w:abstractNum>
-  <w:abstractNum w:abstractNumId="30" w15:restartNumberingAfterBreak="0">
+  <w:abstractNum w:abstractNumId="31" w15:restartNumberingAfterBreak="0">
     <w:nsid w:val="31D21592"/>
     <w:multiLevelType w:val="multilevel"/>
     <w:tmpl w:val="3EEEB7DC"/>
@@ -4983,13 +5884,13 @@
       </w:rPr>
     </w:lvl>
   </w:abstractNum>
-  <w:abstractNum w:abstractNumId="31" w15:restartNumberingAfterBreak="0">
+  <w:abstractNum w:abstractNumId="32" w15:restartNumberingAfterBreak="0">
     <w:nsid w:val="335801DF"/>
     <w:multiLevelType w:val="multilevel"/>
     <w:tmpl w:val="3EEEB7DC"/>
     <w:numStyleLink w:val="Bbc"/>
   </w:abstractNum>
-  <w:abstractNum w:abstractNumId="32" w15:restartNumberingAfterBreak="0">
+  <w:abstractNum w:abstractNumId="33" w15:restartNumberingAfterBreak="0">
     <w:nsid w:val="33EB6B21"/>
     <w:multiLevelType w:val="hybridMultilevel"/>
     <w:tmpl w:val="3D9024C0"/>
@@ -5128,19 +6029,108 @@
       </w:rPr>
     </w:lvl>
   </w:abstractNum>
-  <w:abstractNum w:abstractNumId="33" w15:restartNumberingAfterBreak="0">
+  <w:abstractNum w:abstractNumId="34" w15:restartNumberingAfterBreak="0">
     <w:nsid w:val="372A77E8"/>
     <w:multiLevelType w:val="multilevel"/>
     <w:tmpl w:val="3EEEB7DC"/>
     <w:numStyleLink w:val="Bbc"/>
   </w:abstractNum>
-  <w:abstractNum w:abstractNumId="34" w15:restartNumberingAfterBreak="0">
+  <w:abstractNum w:abstractNumId="35" w15:restartNumberingAfterBreak="0">
     <w:nsid w:val="3F3D3FF0"/>
     <w:multiLevelType w:val="multilevel"/>
     <w:tmpl w:val="3EEEB7DC"/>
     <w:numStyleLink w:val="Bbc"/>
   </w:abstractNum>
-  <w:abstractNum w:abstractNumId="35" w15:restartNumberingAfterBreak="0">
+  <w:abstractNum w:abstractNumId="36" w15:restartNumberingAfterBreak="0">
+    <w:nsid w:val="45187B39"/>
+    <w:multiLevelType w:val="hybridMultilevel"/>
+    <w:tmpl w:val="C57A66A8"/>
+    <w:lvl w:ilvl="0" w:tplc="0807000F">
+      <w:start w:val="1"/>
+      <w:numFmt w:val="decimal"/>
+      <w:lvlText w:val="%1."/>
+      <w:lvlJc w:val="left"/>
+      <w:pPr>
+        <w:ind w:left="720" w:hanging="360"/>
+      </w:pPr>
+      <w:rPr>
+        <w:rFonts w:hint="default"/>
+      </w:rPr>
+    </w:lvl>
+    <w:lvl w:ilvl="1" w:tplc="08070019" w:tentative="1">
+      <w:start w:val="1"/>
+      <w:numFmt w:val="lowerLetter"/>
+      <w:lvlText w:val="%2."/>
+      <w:lvlJc w:val="left"/>
+      <w:pPr>
+        <w:ind w:left="1440" w:hanging="360"/>
+      </w:pPr>
+    </w:lvl>
+    <w:lvl w:ilvl="2" w:tplc="0807001B" w:tentative="1">
+      <w:start w:val="1"/>
+      <w:numFmt w:val="lowerRoman"/>
+      <w:lvlText w:val="%3."/>
+      <w:lvlJc w:val="right"/>
+      <w:pPr>
+        <w:ind w:left="2160" w:hanging="180"/>
+      </w:pPr>
+    </w:lvl>
+    <w:lvl w:ilvl="3" w:tplc="0807000F" w:tentative="1">
+      <w:start w:val="1"/>
+      <w:numFmt w:val="decimal"/>
+      <w:lvlText w:val="%4."/>
+      <w:lvlJc w:val="left"/>
+      <w:pPr>
+        <w:ind w:left="2880" w:hanging="360"/>
+      </w:pPr>
+    </w:lvl>
+    <w:lvl w:ilvl="4" w:tplc="08070019" w:tentative="1">
+      <w:start w:val="1"/>
+      <w:numFmt w:val="lowerLetter"/>
+      <w:lvlText w:val="%5."/>
+      <w:lvlJc w:val="left"/>
+      <w:pPr>
+        <w:ind w:left="3600" w:hanging="360"/>
+      </w:pPr>
+    </w:lvl>
+    <w:lvl w:ilvl="5" w:tplc="0807001B" w:tentative="1">
+      <w:start w:val="1"/>
+      <w:numFmt w:val="lowerRoman"/>
+      <w:lvlText w:val="%6."/>
+      <w:lvlJc w:val="right"/>
+      <w:pPr>
+        <w:ind w:left="4320" w:hanging="180"/>
+      </w:pPr>
+    </w:lvl>
+    <w:lvl w:ilvl="6" w:tplc="0807000F" w:tentative="1">
+      <w:start w:val="1"/>
+      <w:numFmt w:val="decimal"/>
+      <w:lvlText w:val="%7."/>
+      <w:lvlJc w:val="left"/>
+      <w:pPr>
+        <w:ind w:left="5040" w:hanging="360"/>
+      </w:pPr>
+    </w:lvl>
+    <w:lvl w:ilvl="7" w:tplc="08070019" w:tentative="1">
+      <w:start w:val="1"/>
+      <w:numFmt w:val="lowerLetter"/>
+      <w:lvlText w:val="%8."/>
+      <w:lvlJc w:val="left"/>
+      <w:pPr>
+        <w:ind w:left="5760" w:hanging="360"/>
+      </w:pPr>
+    </w:lvl>
+    <w:lvl w:ilvl="8" w:tplc="0807001B" w:tentative="1">
+      <w:start w:val="1"/>
+      <w:numFmt w:val="lowerRoman"/>
+      <w:lvlText w:val="%9."/>
+      <w:lvlJc w:val="right"/>
+      <w:pPr>
+        <w:ind w:left="6480" w:hanging="180"/>
+      </w:pPr>
+    </w:lvl>
+  </w:abstractNum>
+  <w:abstractNum w:abstractNumId="37" w15:restartNumberingAfterBreak="0">
     <w:nsid w:val="45C73295"/>
     <w:multiLevelType w:val="multilevel"/>
     <w:tmpl w:val="A39ADFF0"/>
@@ -5287,7 +6277,7 @@
       </w:rPr>
     </w:lvl>
   </w:abstractNum>
-  <w:abstractNum w:abstractNumId="36" w15:restartNumberingAfterBreak="0">
+  <w:abstractNum w:abstractNumId="38" w15:restartNumberingAfterBreak="0">
     <w:nsid w:val="45D65EA8"/>
     <w:multiLevelType w:val="hybridMultilevel"/>
     <w:tmpl w:val="1EB21114"/>
@@ -5426,19 +6416,19 @@
       </w:rPr>
     </w:lvl>
   </w:abstractNum>
-  <w:abstractNum w:abstractNumId="37" w15:restartNumberingAfterBreak="0">
+  <w:abstractNum w:abstractNumId="39" w15:restartNumberingAfterBreak="0">
     <w:nsid w:val="47246FBE"/>
     <w:multiLevelType w:val="multilevel"/>
     <w:tmpl w:val="3EEEB7DC"/>
     <w:numStyleLink w:val="Bbc"/>
   </w:abstractNum>
-  <w:abstractNum w:abstractNumId="38" w15:restartNumberingAfterBreak="0">
+  <w:abstractNum w:abstractNumId="40" w15:restartNumberingAfterBreak="0">
     <w:nsid w:val="499A5287"/>
     <w:multiLevelType w:val="multilevel"/>
     <w:tmpl w:val="3EEEB7DC"/>
     <w:numStyleLink w:val="Bbc"/>
   </w:abstractNum>
-  <w:abstractNum w:abstractNumId="39" w15:restartNumberingAfterBreak="0">
+  <w:abstractNum w:abstractNumId="41" w15:restartNumberingAfterBreak="0">
     <w:nsid w:val="4FFA7FB2"/>
     <w:multiLevelType w:val="multilevel"/>
     <w:tmpl w:val="0807001D"/>
@@ -5524,26 +6514,26 @@
       </w:pPr>
     </w:lvl>
   </w:abstractNum>
-  <w:abstractNum w:abstractNumId="40" w15:restartNumberingAfterBreak="0">
+  <w:abstractNum w:abstractNumId="42" w15:restartNumberingAfterBreak="0">
     <w:nsid w:val="5668188A"/>
     <w:multiLevelType w:val="multilevel"/>
     <w:tmpl w:val="3EEEB7DC"/>
     <w:numStyleLink w:val="Bbc"/>
   </w:abstractNum>
-  <w:abstractNum w:abstractNumId="41" w15:restartNumberingAfterBreak="0">
+  <w:abstractNum w:abstractNumId="43" w15:restartNumberingAfterBreak="0">
     <w:nsid w:val="68013581"/>
     <w:multiLevelType w:val="multilevel"/>
     <w:tmpl w:val="3EEEB7DC"/>
     <w:numStyleLink w:val="Bbc"/>
   </w:abstractNum>
-  <w:abstractNum w:abstractNumId="42" w15:restartNumberingAfterBreak="0">
+  <w:abstractNum w:abstractNumId="44" w15:restartNumberingAfterBreak="0">
     <w:nsid w:val="79656019"/>
     <w:multiLevelType w:val="multilevel"/>
     <w:tmpl w:val="3EEEB7DC"/>
     <w:numStyleLink w:val="Bbc"/>
   </w:abstractNum>
   <w:num w:numId="1">
-    <w:abstractNumId w:val="30"/>
+    <w:abstractNumId w:val="31"/>
   </w:num>
   <w:num w:numId="2">
     <w:abstractNumId w:val="4"/>
@@ -5552,7 +6542,7 @@
     <w:abstractNumId w:val="5"/>
   </w:num>
   <w:num w:numId="4">
-    <w:abstractNumId w:val="35"/>
+    <w:abstractNumId w:val="37"/>
   </w:num>
   <w:num w:numId="5">
     <w:abstractNumId w:val="9"/>
@@ -5564,13 +6554,13 @@
     <w:abstractNumId w:val="6"/>
   </w:num>
   <w:num w:numId="8">
-    <w:abstractNumId w:val="26"/>
+    <w:abstractNumId w:val="27"/>
   </w:num>
   <w:num w:numId="9">
-    <w:abstractNumId w:val="29"/>
+    <w:abstractNumId w:val="30"/>
   </w:num>
   <w:num w:numId="10">
-    <w:abstractNumId w:val="24"/>
+    <w:abstractNumId w:val="25"/>
   </w:num>
   <w:num w:numId="11">
     <w:abstractNumId w:val="18"/>
@@ -5591,52 +6581,52 @@
     </w:lvlOverride>
   </w:num>
   <w:num w:numId="12">
-    <w:abstractNumId w:val="37"/>
+    <w:abstractNumId w:val="39"/>
   </w:num>
   <w:num w:numId="13">
     <w:abstractNumId w:val="14"/>
   </w:num>
   <w:num w:numId="14">
-    <w:abstractNumId w:val="32"/>
+    <w:abstractNumId w:val="33"/>
   </w:num>
   <w:num w:numId="15">
-    <w:abstractNumId w:val="21"/>
+    <w:abstractNumId w:val="22"/>
   </w:num>
   <w:num w:numId="16">
     <w:abstractNumId w:val="11"/>
   </w:num>
   <w:num w:numId="17">
-    <w:abstractNumId w:val="34"/>
+    <w:abstractNumId w:val="35"/>
   </w:num>
   <w:num w:numId="18">
-    <w:abstractNumId w:val="40"/>
+    <w:abstractNumId w:val="42"/>
   </w:num>
   <w:num w:numId="19">
-    <w:abstractNumId w:val="36"/>
+    <w:abstractNumId w:val="38"/>
   </w:num>
   <w:num w:numId="20">
     <w:abstractNumId w:val="19"/>
   </w:num>
   <w:num w:numId="21">
-    <w:abstractNumId w:val="33"/>
+    <w:abstractNumId w:val="34"/>
   </w:num>
   <w:num w:numId="22">
-    <w:abstractNumId w:val="39"/>
+    <w:abstractNumId w:val="41"/>
   </w:num>
   <w:num w:numId="23">
     <w:abstractNumId w:val="16"/>
   </w:num>
   <w:num w:numId="24">
-    <w:abstractNumId w:val="38"/>
+    <w:abstractNumId w:val="40"/>
   </w:num>
   <w:num w:numId="25">
     <w:abstractNumId w:val="10"/>
   </w:num>
   <w:num w:numId="26">
-    <w:abstractNumId w:val="22"/>
+    <w:abstractNumId w:val="23"/>
   </w:num>
   <w:num w:numId="27">
-    <w:abstractNumId w:val="31"/>
+    <w:abstractNumId w:val="32"/>
   </w:num>
   <w:num w:numId="28">
     <w:abstractNumId w:val="8"/>
@@ -5654,19 +6644,19 @@
     <w:abstractNumId w:val="0"/>
   </w:num>
   <w:num w:numId="33">
-    <w:abstractNumId w:val="28"/>
+    <w:abstractNumId w:val="29"/>
   </w:num>
   <w:num w:numId="34">
-    <w:abstractNumId w:val="25"/>
+    <w:abstractNumId w:val="26"/>
   </w:num>
   <w:num w:numId="35">
-    <w:abstractNumId w:val="41"/>
+    <w:abstractNumId w:val="43"/>
   </w:num>
   <w:num w:numId="36">
-    <w:abstractNumId w:val="42"/>
+    <w:abstractNumId w:val="44"/>
   </w:num>
   <w:num w:numId="37">
-    <w:abstractNumId w:val="27"/>
+    <w:abstractNumId w:val="28"/>
   </w:num>
   <w:num w:numId="38">
     <w:abstractNumId w:val="17"/>
@@ -5675,7 +6665,7 @@
     <w:abstractNumId w:val="13"/>
   </w:num>
   <w:num w:numId="40">
-    <w:abstractNumId w:val="23"/>
+    <w:abstractNumId w:val="24"/>
   </w:num>
   <w:num w:numId="41">
     <w:abstractNumId w:val="20"/>
@@ -5685,6 +6675,12 @@
   </w:num>
   <w:num w:numId="43">
     <w:abstractNumId w:val="12"/>
+  </w:num>
+  <w:num w:numId="44">
+    <w:abstractNumId w:val="21"/>
+  </w:num>
+  <w:num w:numId="45">
+    <w:abstractNumId w:val="36"/>
   </w:num>
   <w:numIdMacAtCleanup w:val="9"/>
 </w:numbering>
@@ -7768,7 +8764,7 @@
 </file>
 
 <file path=customXml/itemProps1.xml><?xml version="1.0" encoding="utf-8"?>
-<ds:datastoreItem xmlns:ds="http://schemas.openxmlformats.org/officeDocument/2006/customXml" ds:itemID="{820F3B30-E106-44D7-81EC-86C490537D8B}">
+<ds:datastoreItem xmlns:ds="http://schemas.openxmlformats.org/officeDocument/2006/customXml" ds:itemID="{478B80D2-91B0-4DEA-BE04-5CAB7FE2E5F4}">
   <ds:schemaRefs>
     <ds:schemaRef ds:uri="http://schemas.openxmlformats.org/officeDocument/2006/bibliography"/>
   </ds:schemaRefs>

</xml_diff>